<commit_message>
creating new screens and routes and personalizing minor details
</commit_message>
<xml_diff>
--- a/MERN Stack Course.docx
+++ b/MERN Stack Course.docx
@@ -581,74 +581,925 @@
           <w:sz w:val="24"/>
           <w:szCs w:val="24"/>
         </w:rPr>
-        <w:t xml:space="preserve">-POST(sends data to the DB) </w:t>
-      </w:r>
-      <w:r>
-        <w:rPr>
-          <w:sz w:val="24"/>
-          <w:szCs w:val="24"/>
-        </w:rPr>
-        <w:t>ex:/api/notes</w:t>
-      </w:r>
-    </w:p>
-    <w:p>
-      <w:pPr>
-        <w:rPr>
-          <w:sz w:val="24"/>
-          <w:szCs w:val="24"/>
-        </w:rPr>
-      </w:pPr>
-      <w:r>
-        <w:rPr>
-          <w:sz w:val="24"/>
-          <w:szCs w:val="24"/>
-        </w:rPr>
-        <w:t xml:space="preserve">-PUT(works as an “update” command, when you want to change some pre-existing data, which can be done by providing the ID) </w:t>
-      </w:r>
-      <w:r>
-        <w:rPr>
-          <w:sz w:val="24"/>
-          <w:szCs w:val="24"/>
-        </w:rPr>
-        <w:t>ex:/api/notes</w:t>
-      </w:r>
-      <w:r>
-        <w:rPr>
-          <w:sz w:val="24"/>
-          <w:szCs w:val="24"/>
-        </w:rPr>
-        <w:t>/:id</w:t>
-      </w:r>
-    </w:p>
-    <w:p>
-      <w:pPr>
-        <w:rPr>
-          <w:sz w:val="24"/>
-          <w:szCs w:val="24"/>
-          <w:lang w:val="pt-BR"/>
-        </w:rPr>
-      </w:pPr>
-      <w:r>
-        <w:rPr>
-          <w:sz w:val="24"/>
-          <w:szCs w:val="24"/>
-        </w:rPr>
-        <w:t xml:space="preserve">-DELETE(it deletes data from the DB through an ID) </w:t>
-      </w:r>
-      <w:r>
-        <w:rPr>
-          <w:sz w:val="24"/>
-          <w:szCs w:val="24"/>
-        </w:rPr>
-        <w:t>ex:/api/notes</w:t>
-      </w:r>
-      <w:r>
-        <w:rPr>
-          <w:sz w:val="24"/>
-          <w:szCs w:val="24"/>
-        </w:rPr>
-        <w:t>/:id</w:t>
-      </w:r>
+        <w:t>-POST(sends data to the DB) ex:/api/notes</w:t>
+      </w:r>
+    </w:p>
+    <w:p>
+      <w:pPr>
+        <w:rPr>
+          <w:sz w:val="24"/>
+          <w:szCs w:val="24"/>
+        </w:rPr>
+      </w:pPr>
+      <w:r>
+        <w:rPr>
+          <w:sz w:val="24"/>
+          <w:szCs w:val="24"/>
+        </w:rPr>
+        <w:t>-PUT(works as an “update” command, when you want to change some pre-existing data, which can be done by providing the ID) ex:/api/notes/:id</w:t>
+      </w:r>
+    </w:p>
+    <w:p>
+      <w:pPr>
+        <w:pBdr>
+          <w:bottom w:val="single" w:sz="6" w:space="1" w:color="auto"/>
+        </w:pBdr>
+        <w:rPr>
+          <w:sz w:val="24"/>
+          <w:szCs w:val="24"/>
+        </w:rPr>
+      </w:pPr>
+      <w:r>
+        <w:rPr>
+          <w:sz w:val="24"/>
+          <w:szCs w:val="24"/>
+        </w:rPr>
+        <w:t>-DELETE(it deletes data from the DB through an ID) ex:/api/notes/:id</w:t>
+      </w:r>
+    </w:p>
+    <w:p>
+      <w:pPr>
+        <w:rPr>
+          <w:bCs/>
+          <w:sz w:val="24"/>
+          <w:szCs w:val="24"/>
+        </w:rPr>
+      </w:pPr>
+    </w:p>
+    <w:p>
+      <w:pPr>
+        <w:rPr>
+          <w:b/>
+          <w:sz w:val="32"/>
+          <w:szCs w:val="32"/>
+        </w:rPr>
+      </w:pPr>
+      <w:r>
+        <w:rPr>
+          <w:b/>
+          <w:sz w:val="32"/>
+          <w:szCs w:val="32"/>
+        </w:rPr>
+        <w:t>JSX</w:t>
+      </w:r>
+    </w:p>
+    <w:p>
+      <w:pPr>
+        <w:rPr>
+          <w:bCs/>
+          <w:sz w:val="24"/>
+          <w:szCs w:val="24"/>
+        </w:rPr>
+      </w:pPr>
+      <w:r>
+        <w:rPr>
+          <w:bCs/>
+          <w:sz w:val="24"/>
+          <w:szCs w:val="24"/>
+        </w:rPr>
+        <w:t>-Part of React.js</w:t>
+      </w:r>
+    </w:p>
+    <w:p>
+      <w:pPr>
+        <w:rPr>
+          <w:bCs/>
+          <w:sz w:val="24"/>
+          <w:szCs w:val="24"/>
+        </w:rPr>
+      </w:pPr>
+      <w:r>
+        <w:rPr>
+          <w:bCs/>
+          <w:sz w:val="24"/>
+          <w:szCs w:val="24"/>
+        </w:rPr>
+        <w:t>-Similar to HTML</w:t>
+      </w:r>
+    </w:p>
+    <w:p>
+      <w:pPr>
+        <w:rPr>
+          <w:bCs/>
+          <w:sz w:val="24"/>
+          <w:szCs w:val="24"/>
+        </w:rPr>
+      </w:pPr>
+      <w:r>
+        <w:rPr>
+          <w:bCs/>
+          <w:sz w:val="24"/>
+          <w:szCs w:val="24"/>
+        </w:rPr>
+        <w:t>-Its function is to help i</w:t>
+      </w:r>
+      <w:r>
+        <w:rPr>
+          <w:bCs/>
+          <w:sz w:val="24"/>
+          <w:szCs w:val="24"/>
+        </w:rPr>
+        <w:t>ntegrate JS command lines with plain text, much alike HTML</w:t>
+      </w:r>
+    </w:p>
+    <w:p>
+      <w:pPr>
+        <w:rPr>
+          <w:bCs/>
+          <w:sz w:val="24"/>
+          <w:szCs w:val="24"/>
+        </w:rPr>
+      </w:pPr>
+    </w:p>
+    <w:p>
+      <w:pPr>
+        <w:rPr>
+          <w:b/>
+          <w:i/>
+          <w:iCs/>
+          <w:sz w:val="24"/>
+          <w:szCs w:val="24"/>
+          <w:u w:val="single"/>
+        </w:rPr>
+      </w:pPr>
+      <w:r>
+        <w:rPr>
+          <w:b/>
+          <w:i/>
+          <w:iCs/>
+          <w:sz w:val="24"/>
+          <w:szCs w:val="24"/>
+          <w:u w:val="single"/>
+        </w:rPr>
+        <w:lastRenderedPageBreak/>
+        <w:t>npm i react-bootstrap (installs React Bootstrap)</w:t>
+      </w:r>
+    </w:p>
+    <w:p>
+      <w:pPr>
+        <w:rPr>
+          <w:b/>
+          <w:sz w:val="32"/>
+          <w:szCs w:val="32"/>
+        </w:rPr>
+      </w:pPr>
+      <w:r>
+        <w:rPr>
+          <w:b/>
+          <w:sz w:val="32"/>
+          <w:szCs w:val="32"/>
+        </w:rPr>
+        <w:t>Importing a command:</w:t>
+      </w:r>
+    </w:p>
+    <w:p>
+      <w:pPr>
+        <w:pBdr>
+          <w:bottom w:val="single" w:sz="6" w:space="1" w:color="auto"/>
+        </w:pBdr>
+        <w:rPr>
+          <w:bCs/>
+          <w:sz w:val="24"/>
+          <w:szCs w:val="24"/>
+        </w:rPr>
+      </w:pPr>
+      <w:r>
+        <w:rPr>
+          <w:bCs/>
+          <w:sz w:val="24"/>
+          <w:szCs w:val="24"/>
+        </w:rPr>
+        <w:t>To auto-import a command from a Library, select the command that needs importing (by highlighting it) and press “CTRL + SPACE”</w:t>
+      </w:r>
+      <w:r>
+        <w:rPr>
+          <w:bCs/>
+          <w:sz w:val="24"/>
+          <w:szCs w:val="24"/>
+        </w:rPr>
+        <w:t xml:space="preserve"> then press ENTER.</w:t>
+      </w:r>
+    </w:p>
+    <w:p>
+      <w:pPr>
+        <w:rPr>
+          <w:bCs/>
+          <w:sz w:val="24"/>
+          <w:szCs w:val="24"/>
+        </w:rPr>
+      </w:pPr>
+    </w:p>
+    <w:p>
+      <w:pPr>
+        <w:rPr>
+          <w:b/>
+          <w:sz w:val="32"/>
+          <w:szCs w:val="32"/>
+        </w:rPr>
+      </w:pPr>
+      <w:r>
+        <w:rPr>
+          <w:b/>
+          <w:sz w:val="32"/>
+          <w:szCs w:val="32"/>
+        </w:rPr>
+        <w:t>When using BrowserRouter:</w:t>
+      </w:r>
+    </w:p>
+    <w:p>
+      <w:pPr>
+        <w:rPr>
+          <w:bCs/>
+          <w:sz w:val="24"/>
+          <w:szCs w:val="24"/>
+        </w:rPr>
+      </w:pPr>
+      <w:r>
+        <w:rPr>
+          <w:bCs/>
+          <w:sz w:val="24"/>
+          <w:szCs w:val="24"/>
+        </w:rPr>
+        <w:t>Always use the “element” command instead of “Component, as it has been deprecated and no longer works.</w:t>
+      </w:r>
+    </w:p>
+    <w:p>
+      <w:pPr>
+        <w:rPr>
+          <w:bCs/>
+          <w:sz w:val="24"/>
+          <w:szCs w:val="24"/>
+        </w:rPr>
+      </w:pPr>
+      <w:r>
+        <w:rPr>
+          <w:bCs/>
+          <w:sz w:val="24"/>
+          <w:szCs w:val="24"/>
+        </w:rPr>
+        <w:t xml:space="preserve">The routes also </w:t>
+      </w:r>
+      <w:r>
+        <w:rPr>
+          <w:b/>
+          <w:sz w:val="24"/>
+          <w:szCs w:val="24"/>
+        </w:rPr>
+        <w:t xml:space="preserve">need </w:t>
+      </w:r>
+      <w:r>
+        <w:rPr>
+          <w:bCs/>
+          <w:sz w:val="24"/>
+          <w:szCs w:val="24"/>
+        </w:rPr>
+        <w:t xml:space="preserve"> to be nested in a </w:t>
+      </w:r>
+      <w:r>
+        <w:rPr>
+          <w:bCs/>
+          <w:i/>
+          <w:iCs/>
+          <w:sz w:val="24"/>
+          <w:szCs w:val="24"/>
+        </w:rPr>
+        <w:t>&lt;Routes&gt;</w:t>
+      </w:r>
+      <w:r>
+        <w:rPr>
+          <w:bCs/>
+          <w:sz w:val="24"/>
+          <w:szCs w:val="24"/>
+        </w:rPr>
+        <w:t xml:space="preserve"> tag, and have each element nested in a </w:t>
+      </w:r>
+      <w:r>
+        <w:rPr>
+          <w:bCs/>
+          <w:i/>
+          <w:iCs/>
+          <w:sz w:val="24"/>
+          <w:szCs w:val="24"/>
+        </w:rPr>
+        <w:t>React Fragment</w:t>
+      </w:r>
+      <w:r>
+        <w:rPr>
+          <w:bCs/>
+          <w:sz w:val="24"/>
+          <w:szCs w:val="24"/>
+        </w:rPr>
+        <w:t xml:space="preserve">, like this: </w:t>
+      </w:r>
+      <w:r>
+        <w:rPr>
+          <w:b/>
+          <w:sz w:val="24"/>
+          <w:szCs w:val="24"/>
+        </w:rPr>
+        <w:t>&lt;a fragment /&gt;</w:t>
+      </w:r>
+      <w:r>
+        <w:rPr>
+          <w:bCs/>
+          <w:sz w:val="24"/>
+          <w:szCs w:val="24"/>
+        </w:rPr>
+        <w:br/>
+        <w:t>Example:</w:t>
+      </w:r>
+    </w:p>
+    <w:p>
+      <w:pPr>
+        <w:shd w:val="clear" w:color="auto" w:fill="1E1E1E"/>
+        <w:spacing w:after="0" w:line="285" w:lineRule="atLeast"/>
+        <w:rPr>
+          <w:rFonts w:ascii="Consolas" w:eastAsia="Times New Roman" w:hAnsi="Consolas" w:cs="Times New Roman"/>
+          <w:noProof w:val="0"/>
+          <w:color w:val="D4D4D4"/>
+          <w:sz w:val="21"/>
+          <w:szCs w:val="21"/>
+          <w:lang w:eastAsia="pt-BR"/>
+        </w:rPr>
+      </w:pPr>
+      <w:r>
+        <w:rPr>
+          <w:rFonts w:ascii="Consolas" w:eastAsia="Times New Roman" w:hAnsi="Consolas" w:cs="Times New Roman"/>
+          <w:noProof w:val="0"/>
+          <w:color w:val="808080"/>
+          <w:sz w:val="21"/>
+          <w:szCs w:val="21"/>
+          <w:lang w:eastAsia="pt-BR"/>
+        </w:rPr>
+        <w:t>&lt;</w:t>
+      </w:r>
+      <w:r>
+        <w:rPr>
+          <w:rFonts w:ascii="Consolas" w:eastAsia="Times New Roman" w:hAnsi="Consolas" w:cs="Times New Roman"/>
+          <w:noProof w:val="0"/>
+          <w:color w:val="4EC9B0"/>
+          <w:sz w:val="21"/>
+          <w:szCs w:val="21"/>
+          <w:lang w:eastAsia="pt-BR"/>
+        </w:rPr>
+        <w:t>Routes</w:t>
+      </w:r>
+      <w:r>
+        <w:rPr>
+          <w:rFonts w:ascii="Consolas" w:eastAsia="Times New Roman" w:hAnsi="Consolas" w:cs="Times New Roman"/>
+          <w:noProof w:val="0"/>
+          <w:color w:val="808080"/>
+          <w:sz w:val="21"/>
+          <w:szCs w:val="21"/>
+          <w:lang w:eastAsia="pt-BR"/>
+        </w:rPr>
+        <w:t>&gt;</w:t>
+      </w:r>
+    </w:p>
+    <w:p>
+      <w:pPr>
+        <w:shd w:val="clear" w:color="auto" w:fill="1E1E1E"/>
+        <w:spacing w:after="0" w:line="285" w:lineRule="atLeast"/>
+        <w:rPr>
+          <w:rFonts w:ascii="Consolas" w:eastAsia="Times New Roman" w:hAnsi="Consolas" w:cs="Times New Roman"/>
+          <w:noProof w:val="0"/>
+          <w:color w:val="D4D4D4"/>
+          <w:sz w:val="21"/>
+          <w:szCs w:val="21"/>
+          <w:lang w:eastAsia="pt-BR"/>
+        </w:rPr>
+      </w:pPr>
+      <w:r>
+        <w:rPr>
+          <w:rFonts w:ascii="Consolas" w:eastAsia="Times New Roman" w:hAnsi="Consolas" w:cs="Times New Roman"/>
+          <w:noProof w:val="0"/>
+          <w:color w:val="D4D4D4"/>
+          <w:sz w:val="21"/>
+          <w:szCs w:val="21"/>
+          <w:lang w:eastAsia="pt-BR"/>
+        </w:rPr>
+        <w:t xml:space="preserve">        </w:t>
+      </w:r>
+      <w:r>
+        <w:rPr>
+          <w:rFonts w:ascii="Consolas" w:eastAsia="Times New Roman" w:hAnsi="Consolas" w:cs="Times New Roman"/>
+          <w:noProof w:val="0"/>
+          <w:color w:val="808080"/>
+          <w:sz w:val="21"/>
+          <w:szCs w:val="21"/>
+          <w:lang w:eastAsia="pt-BR"/>
+        </w:rPr>
+        <w:t>&lt;</w:t>
+      </w:r>
+      <w:r>
+        <w:rPr>
+          <w:rFonts w:ascii="Consolas" w:eastAsia="Times New Roman" w:hAnsi="Consolas" w:cs="Times New Roman"/>
+          <w:noProof w:val="0"/>
+          <w:color w:val="4EC9B0"/>
+          <w:sz w:val="21"/>
+          <w:szCs w:val="21"/>
+          <w:lang w:eastAsia="pt-BR"/>
+        </w:rPr>
+        <w:t>Route</w:t>
+      </w:r>
+      <w:r>
+        <w:rPr>
+          <w:rFonts w:ascii="Consolas" w:eastAsia="Times New Roman" w:hAnsi="Consolas" w:cs="Times New Roman"/>
+          <w:noProof w:val="0"/>
+          <w:color w:val="D4D4D4"/>
+          <w:sz w:val="21"/>
+          <w:szCs w:val="21"/>
+          <w:lang w:eastAsia="pt-BR"/>
+        </w:rPr>
+        <w:t xml:space="preserve"> </w:t>
+      </w:r>
+      <w:r>
+        <w:rPr>
+          <w:rFonts w:ascii="Consolas" w:eastAsia="Times New Roman" w:hAnsi="Consolas" w:cs="Times New Roman"/>
+          <w:noProof w:val="0"/>
+          <w:color w:val="9CDCFE"/>
+          <w:sz w:val="21"/>
+          <w:szCs w:val="21"/>
+          <w:lang w:eastAsia="pt-BR"/>
+        </w:rPr>
+        <w:t>path</w:t>
+      </w:r>
+      <w:r>
+        <w:rPr>
+          <w:rFonts w:ascii="Consolas" w:eastAsia="Times New Roman" w:hAnsi="Consolas" w:cs="Times New Roman"/>
+          <w:noProof w:val="0"/>
+          <w:color w:val="D4D4D4"/>
+          <w:sz w:val="21"/>
+          <w:szCs w:val="21"/>
+          <w:lang w:eastAsia="pt-BR"/>
+        </w:rPr>
+        <w:t>=</w:t>
+      </w:r>
+      <w:r>
+        <w:rPr>
+          <w:rFonts w:ascii="Consolas" w:eastAsia="Times New Roman" w:hAnsi="Consolas" w:cs="Times New Roman"/>
+          <w:noProof w:val="0"/>
+          <w:color w:val="CE9178"/>
+          <w:sz w:val="21"/>
+          <w:szCs w:val="21"/>
+          <w:lang w:eastAsia="pt-BR"/>
+        </w:rPr>
+        <w:t>"/"</w:t>
+      </w:r>
+      <w:r>
+        <w:rPr>
+          <w:rFonts w:ascii="Consolas" w:eastAsia="Times New Roman" w:hAnsi="Consolas" w:cs="Times New Roman"/>
+          <w:noProof w:val="0"/>
+          <w:color w:val="D4D4D4"/>
+          <w:sz w:val="21"/>
+          <w:szCs w:val="21"/>
+          <w:lang w:eastAsia="pt-BR"/>
+        </w:rPr>
+        <w:t xml:space="preserve"> </w:t>
+      </w:r>
+      <w:r>
+        <w:rPr>
+          <w:rFonts w:ascii="Consolas" w:eastAsia="Times New Roman" w:hAnsi="Consolas" w:cs="Times New Roman"/>
+          <w:noProof w:val="0"/>
+          <w:color w:val="9CDCFE"/>
+          <w:sz w:val="21"/>
+          <w:szCs w:val="21"/>
+          <w:lang w:eastAsia="pt-BR"/>
+        </w:rPr>
+        <w:t>element</w:t>
+      </w:r>
+      <w:proofErr w:type="gramStart"/>
+      <w:r>
+        <w:rPr>
+          <w:rFonts w:ascii="Consolas" w:eastAsia="Times New Roman" w:hAnsi="Consolas" w:cs="Times New Roman"/>
+          <w:noProof w:val="0"/>
+          <w:color w:val="D4D4D4"/>
+          <w:sz w:val="21"/>
+          <w:szCs w:val="21"/>
+          <w:lang w:eastAsia="pt-BR"/>
+        </w:rPr>
+        <w:t>=</w:t>
+      </w:r>
+      <w:r>
+        <w:rPr>
+          <w:rFonts w:ascii="Consolas" w:eastAsia="Times New Roman" w:hAnsi="Consolas" w:cs="Times New Roman"/>
+          <w:noProof w:val="0"/>
+          <w:color w:val="569CD6"/>
+          <w:sz w:val="21"/>
+          <w:szCs w:val="21"/>
+          <w:lang w:eastAsia="pt-BR"/>
+        </w:rPr>
+        <w:t>{</w:t>
+      </w:r>
+      <w:proofErr w:type="gramEnd"/>
+      <w:r>
+        <w:rPr>
+          <w:rFonts w:ascii="Consolas" w:eastAsia="Times New Roman" w:hAnsi="Consolas" w:cs="Times New Roman"/>
+          <w:noProof w:val="0"/>
+          <w:color w:val="808080"/>
+          <w:sz w:val="21"/>
+          <w:szCs w:val="21"/>
+          <w:lang w:eastAsia="pt-BR"/>
+        </w:rPr>
+        <w:t>&lt;</w:t>
+      </w:r>
+      <w:proofErr w:type="spellStart"/>
+      <w:r>
+        <w:rPr>
+          <w:rFonts w:ascii="Consolas" w:eastAsia="Times New Roman" w:hAnsi="Consolas" w:cs="Times New Roman"/>
+          <w:noProof w:val="0"/>
+          <w:color w:val="4EC9B0"/>
+          <w:sz w:val="21"/>
+          <w:szCs w:val="21"/>
+          <w:lang w:eastAsia="pt-BR"/>
+        </w:rPr>
+        <w:t>LandingPage</w:t>
+      </w:r>
+      <w:proofErr w:type="spellEnd"/>
+      <w:r>
+        <w:rPr>
+          <w:rFonts w:ascii="Consolas" w:eastAsia="Times New Roman" w:hAnsi="Consolas" w:cs="Times New Roman"/>
+          <w:noProof w:val="0"/>
+          <w:color w:val="D4D4D4"/>
+          <w:sz w:val="21"/>
+          <w:szCs w:val="21"/>
+          <w:lang w:eastAsia="pt-BR"/>
+        </w:rPr>
+        <w:t xml:space="preserve"> </w:t>
+      </w:r>
+      <w:r>
+        <w:rPr>
+          <w:rFonts w:ascii="Consolas" w:eastAsia="Times New Roman" w:hAnsi="Consolas" w:cs="Times New Roman"/>
+          <w:noProof w:val="0"/>
+          <w:color w:val="808080"/>
+          <w:sz w:val="21"/>
+          <w:szCs w:val="21"/>
+          <w:lang w:eastAsia="pt-BR"/>
+        </w:rPr>
+        <w:t>/&gt;</w:t>
+      </w:r>
+      <w:r>
+        <w:rPr>
+          <w:rFonts w:ascii="Consolas" w:eastAsia="Times New Roman" w:hAnsi="Consolas" w:cs="Times New Roman"/>
+          <w:noProof w:val="0"/>
+          <w:color w:val="569CD6"/>
+          <w:sz w:val="21"/>
+          <w:szCs w:val="21"/>
+          <w:lang w:eastAsia="pt-BR"/>
+        </w:rPr>
+        <w:t>}</w:t>
+      </w:r>
+      <w:r>
+        <w:rPr>
+          <w:rFonts w:ascii="Consolas" w:eastAsia="Times New Roman" w:hAnsi="Consolas" w:cs="Times New Roman"/>
+          <w:noProof w:val="0"/>
+          <w:color w:val="D4D4D4"/>
+          <w:sz w:val="21"/>
+          <w:szCs w:val="21"/>
+          <w:lang w:eastAsia="pt-BR"/>
+        </w:rPr>
+        <w:t xml:space="preserve"> </w:t>
+      </w:r>
+      <w:r>
+        <w:rPr>
+          <w:rFonts w:ascii="Consolas" w:eastAsia="Times New Roman" w:hAnsi="Consolas" w:cs="Times New Roman"/>
+          <w:noProof w:val="0"/>
+          <w:color w:val="9CDCFE"/>
+          <w:sz w:val="21"/>
+          <w:szCs w:val="21"/>
+          <w:lang w:eastAsia="pt-BR"/>
+        </w:rPr>
+        <w:t>exact</w:t>
+      </w:r>
+      <w:r>
+        <w:rPr>
+          <w:rFonts w:ascii="Consolas" w:eastAsia="Times New Roman" w:hAnsi="Consolas" w:cs="Times New Roman"/>
+          <w:noProof w:val="0"/>
+          <w:color w:val="D4D4D4"/>
+          <w:sz w:val="21"/>
+          <w:szCs w:val="21"/>
+          <w:lang w:eastAsia="pt-BR"/>
+        </w:rPr>
+        <w:t xml:space="preserve"> </w:t>
+      </w:r>
+      <w:r>
+        <w:rPr>
+          <w:rFonts w:ascii="Consolas" w:eastAsia="Times New Roman" w:hAnsi="Consolas" w:cs="Times New Roman"/>
+          <w:noProof w:val="0"/>
+          <w:color w:val="808080"/>
+          <w:sz w:val="21"/>
+          <w:szCs w:val="21"/>
+          <w:lang w:eastAsia="pt-BR"/>
+        </w:rPr>
+        <w:t>/&gt;</w:t>
+      </w:r>
+    </w:p>
+    <w:p>
+      <w:pPr>
+        <w:shd w:val="clear" w:color="auto" w:fill="1E1E1E"/>
+        <w:spacing w:after="0" w:line="285" w:lineRule="atLeast"/>
+        <w:rPr>
+          <w:rFonts w:ascii="Consolas" w:eastAsia="Times New Roman" w:hAnsi="Consolas" w:cs="Times New Roman"/>
+          <w:noProof w:val="0"/>
+          <w:color w:val="D4D4D4"/>
+          <w:sz w:val="21"/>
+          <w:szCs w:val="21"/>
+          <w:lang w:eastAsia="pt-BR"/>
+        </w:rPr>
+      </w:pPr>
+      <w:r>
+        <w:rPr>
+          <w:rFonts w:ascii="Consolas" w:eastAsia="Times New Roman" w:hAnsi="Consolas" w:cs="Times New Roman"/>
+          <w:noProof w:val="0"/>
+          <w:color w:val="D4D4D4"/>
+          <w:sz w:val="21"/>
+          <w:szCs w:val="21"/>
+          <w:lang w:eastAsia="pt-BR"/>
+        </w:rPr>
+        <w:t xml:space="preserve">        </w:t>
+      </w:r>
+      <w:r>
+        <w:rPr>
+          <w:rFonts w:ascii="Consolas" w:eastAsia="Times New Roman" w:hAnsi="Consolas" w:cs="Times New Roman"/>
+          <w:noProof w:val="0"/>
+          <w:color w:val="808080"/>
+          <w:sz w:val="21"/>
+          <w:szCs w:val="21"/>
+          <w:lang w:eastAsia="pt-BR"/>
+        </w:rPr>
+        <w:t>&lt;</w:t>
+      </w:r>
+      <w:r>
+        <w:rPr>
+          <w:rFonts w:ascii="Consolas" w:eastAsia="Times New Roman" w:hAnsi="Consolas" w:cs="Times New Roman"/>
+          <w:noProof w:val="0"/>
+          <w:color w:val="4EC9B0"/>
+          <w:sz w:val="21"/>
+          <w:szCs w:val="21"/>
+          <w:lang w:eastAsia="pt-BR"/>
+        </w:rPr>
+        <w:t>Route</w:t>
+      </w:r>
+      <w:r>
+        <w:rPr>
+          <w:rFonts w:ascii="Consolas" w:eastAsia="Times New Roman" w:hAnsi="Consolas" w:cs="Times New Roman"/>
+          <w:noProof w:val="0"/>
+          <w:color w:val="D4D4D4"/>
+          <w:sz w:val="21"/>
+          <w:szCs w:val="21"/>
+          <w:lang w:eastAsia="pt-BR"/>
+        </w:rPr>
+        <w:t xml:space="preserve"> </w:t>
+      </w:r>
+      <w:r>
+        <w:rPr>
+          <w:rFonts w:ascii="Consolas" w:eastAsia="Times New Roman" w:hAnsi="Consolas" w:cs="Times New Roman"/>
+          <w:noProof w:val="0"/>
+          <w:color w:val="9CDCFE"/>
+          <w:sz w:val="21"/>
+          <w:szCs w:val="21"/>
+          <w:lang w:eastAsia="pt-BR"/>
+        </w:rPr>
+        <w:t>path</w:t>
+      </w:r>
+      <w:r>
+        <w:rPr>
+          <w:rFonts w:ascii="Consolas" w:eastAsia="Times New Roman" w:hAnsi="Consolas" w:cs="Times New Roman"/>
+          <w:noProof w:val="0"/>
+          <w:color w:val="D4D4D4"/>
+          <w:sz w:val="21"/>
+          <w:szCs w:val="21"/>
+          <w:lang w:eastAsia="pt-BR"/>
+        </w:rPr>
+        <w:t>=</w:t>
+      </w:r>
+      <w:r>
+        <w:rPr>
+          <w:rFonts w:ascii="Consolas" w:eastAsia="Times New Roman" w:hAnsi="Consolas" w:cs="Times New Roman"/>
+          <w:noProof w:val="0"/>
+          <w:color w:val="CE9178"/>
+          <w:sz w:val="21"/>
+          <w:szCs w:val="21"/>
+          <w:lang w:eastAsia="pt-BR"/>
+        </w:rPr>
+        <w:t>"/</w:t>
+      </w:r>
+      <w:proofErr w:type="spellStart"/>
+      <w:r>
+        <w:rPr>
+          <w:rFonts w:ascii="Consolas" w:eastAsia="Times New Roman" w:hAnsi="Consolas" w:cs="Times New Roman"/>
+          <w:noProof w:val="0"/>
+          <w:color w:val="CE9178"/>
+          <w:sz w:val="21"/>
+          <w:szCs w:val="21"/>
+          <w:lang w:eastAsia="pt-BR"/>
+        </w:rPr>
+        <w:t>mynotes</w:t>
+      </w:r>
+      <w:proofErr w:type="spellEnd"/>
+      <w:r>
+        <w:rPr>
+          <w:rFonts w:ascii="Consolas" w:eastAsia="Times New Roman" w:hAnsi="Consolas" w:cs="Times New Roman"/>
+          <w:noProof w:val="0"/>
+          <w:color w:val="CE9178"/>
+          <w:sz w:val="21"/>
+          <w:szCs w:val="21"/>
+          <w:lang w:eastAsia="pt-BR"/>
+        </w:rPr>
+        <w:t>"</w:t>
+      </w:r>
+      <w:r>
+        <w:rPr>
+          <w:rFonts w:ascii="Consolas" w:eastAsia="Times New Roman" w:hAnsi="Consolas" w:cs="Times New Roman"/>
+          <w:noProof w:val="0"/>
+          <w:color w:val="D4D4D4"/>
+          <w:sz w:val="21"/>
+          <w:szCs w:val="21"/>
+          <w:lang w:eastAsia="pt-BR"/>
+        </w:rPr>
+        <w:t xml:space="preserve"> </w:t>
+      </w:r>
+      <w:r>
+        <w:rPr>
+          <w:rFonts w:ascii="Consolas" w:eastAsia="Times New Roman" w:hAnsi="Consolas" w:cs="Times New Roman"/>
+          <w:noProof w:val="0"/>
+          <w:color w:val="9CDCFE"/>
+          <w:sz w:val="21"/>
+          <w:szCs w:val="21"/>
+          <w:lang w:eastAsia="pt-BR"/>
+        </w:rPr>
+        <w:t>element</w:t>
+      </w:r>
+      <w:proofErr w:type="gramStart"/>
+      <w:r>
+        <w:rPr>
+          <w:rFonts w:ascii="Consolas" w:eastAsia="Times New Roman" w:hAnsi="Consolas" w:cs="Times New Roman"/>
+          <w:noProof w:val="0"/>
+          <w:color w:val="D4D4D4"/>
+          <w:sz w:val="21"/>
+          <w:szCs w:val="21"/>
+          <w:lang w:eastAsia="pt-BR"/>
+        </w:rPr>
+        <w:t>=</w:t>
+      </w:r>
+      <w:r>
+        <w:rPr>
+          <w:rFonts w:ascii="Consolas" w:eastAsia="Times New Roman" w:hAnsi="Consolas" w:cs="Times New Roman"/>
+          <w:noProof w:val="0"/>
+          <w:color w:val="569CD6"/>
+          <w:sz w:val="21"/>
+          <w:szCs w:val="21"/>
+          <w:lang w:eastAsia="pt-BR"/>
+        </w:rPr>
+        <w:t>{</w:t>
+      </w:r>
+      <w:proofErr w:type="gramEnd"/>
+      <w:r>
+        <w:rPr>
+          <w:rFonts w:ascii="Consolas" w:eastAsia="Times New Roman" w:hAnsi="Consolas" w:cs="Times New Roman"/>
+          <w:noProof w:val="0"/>
+          <w:color w:val="808080"/>
+          <w:sz w:val="21"/>
+          <w:szCs w:val="21"/>
+          <w:lang w:eastAsia="pt-BR"/>
+        </w:rPr>
+        <w:t>&lt;</w:t>
+      </w:r>
+      <w:proofErr w:type="spellStart"/>
+      <w:r>
+        <w:rPr>
+          <w:rFonts w:ascii="Consolas" w:eastAsia="Times New Roman" w:hAnsi="Consolas" w:cs="Times New Roman"/>
+          <w:noProof w:val="0"/>
+          <w:color w:val="4EC9B0"/>
+          <w:sz w:val="21"/>
+          <w:szCs w:val="21"/>
+          <w:lang w:eastAsia="pt-BR"/>
+        </w:rPr>
+        <w:t>MyNotes</w:t>
+      </w:r>
+      <w:proofErr w:type="spellEnd"/>
+      <w:r>
+        <w:rPr>
+          <w:rFonts w:ascii="Consolas" w:eastAsia="Times New Roman" w:hAnsi="Consolas" w:cs="Times New Roman"/>
+          <w:noProof w:val="0"/>
+          <w:color w:val="D4D4D4"/>
+          <w:sz w:val="21"/>
+          <w:szCs w:val="21"/>
+          <w:lang w:eastAsia="pt-BR"/>
+        </w:rPr>
+        <w:t xml:space="preserve"> </w:t>
+      </w:r>
+      <w:r>
+        <w:rPr>
+          <w:rFonts w:ascii="Consolas" w:eastAsia="Times New Roman" w:hAnsi="Consolas" w:cs="Times New Roman"/>
+          <w:noProof w:val="0"/>
+          <w:color w:val="808080"/>
+          <w:sz w:val="21"/>
+          <w:szCs w:val="21"/>
+          <w:lang w:eastAsia="pt-BR"/>
+        </w:rPr>
+        <w:t>/&gt;</w:t>
+      </w:r>
+      <w:r>
+        <w:rPr>
+          <w:rFonts w:ascii="Consolas" w:eastAsia="Times New Roman" w:hAnsi="Consolas" w:cs="Times New Roman"/>
+          <w:noProof w:val="0"/>
+          <w:color w:val="569CD6"/>
+          <w:sz w:val="21"/>
+          <w:szCs w:val="21"/>
+          <w:lang w:eastAsia="pt-BR"/>
+        </w:rPr>
+        <w:t>}</w:t>
+      </w:r>
+      <w:r>
+        <w:rPr>
+          <w:rFonts w:ascii="Consolas" w:eastAsia="Times New Roman" w:hAnsi="Consolas" w:cs="Times New Roman"/>
+          <w:noProof w:val="0"/>
+          <w:color w:val="D4D4D4"/>
+          <w:sz w:val="21"/>
+          <w:szCs w:val="21"/>
+          <w:lang w:eastAsia="pt-BR"/>
+        </w:rPr>
+        <w:t xml:space="preserve"> </w:t>
+      </w:r>
+      <w:r>
+        <w:rPr>
+          <w:rFonts w:ascii="Consolas" w:eastAsia="Times New Roman" w:hAnsi="Consolas" w:cs="Times New Roman"/>
+          <w:noProof w:val="0"/>
+          <w:color w:val="808080"/>
+          <w:sz w:val="21"/>
+          <w:szCs w:val="21"/>
+          <w:lang w:eastAsia="pt-BR"/>
+        </w:rPr>
+        <w:t>/&gt;</w:t>
+      </w:r>
+    </w:p>
+    <w:p>
+      <w:pPr>
+        <w:shd w:val="clear" w:color="auto" w:fill="1E1E1E"/>
+        <w:spacing w:after="0" w:line="285" w:lineRule="atLeast"/>
+        <w:rPr>
+          <w:rFonts w:ascii="Consolas" w:eastAsia="Times New Roman" w:hAnsi="Consolas" w:cs="Times New Roman"/>
+          <w:noProof w:val="0"/>
+          <w:color w:val="D4D4D4"/>
+          <w:sz w:val="21"/>
+          <w:szCs w:val="21"/>
+          <w:lang w:val="pt-BR" w:eastAsia="pt-BR"/>
+        </w:rPr>
+      </w:pPr>
+      <w:r>
+        <w:rPr>
+          <w:rFonts w:ascii="Consolas" w:eastAsia="Times New Roman" w:hAnsi="Consolas" w:cs="Times New Roman"/>
+          <w:noProof w:val="0"/>
+          <w:color w:val="808080"/>
+          <w:sz w:val="21"/>
+          <w:szCs w:val="21"/>
+          <w:lang w:val="pt-BR" w:eastAsia="pt-BR"/>
+        </w:rPr>
+        <w:t>&lt;/</w:t>
+      </w:r>
+      <w:proofErr w:type="spellStart"/>
+      <w:r>
+        <w:rPr>
+          <w:rFonts w:ascii="Consolas" w:eastAsia="Times New Roman" w:hAnsi="Consolas" w:cs="Times New Roman"/>
+          <w:noProof w:val="0"/>
+          <w:color w:val="4EC9B0"/>
+          <w:sz w:val="21"/>
+          <w:szCs w:val="21"/>
+          <w:lang w:val="pt-BR" w:eastAsia="pt-BR"/>
+        </w:rPr>
+        <w:t>Routes</w:t>
+      </w:r>
+      <w:proofErr w:type="spellEnd"/>
+      <w:r>
+        <w:rPr>
+          <w:rFonts w:ascii="Consolas" w:eastAsia="Times New Roman" w:hAnsi="Consolas" w:cs="Times New Roman"/>
+          <w:noProof w:val="0"/>
+          <w:color w:val="808080"/>
+          <w:sz w:val="21"/>
+          <w:szCs w:val="21"/>
+          <w:lang w:val="pt-BR" w:eastAsia="pt-BR"/>
+        </w:rPr>
+        <w:t>&gt;</w:t>
+      </w:r>
+    </w:p>
+    <w:p>
+      <w:pPr>
+        <w:rPr>
+          <w:bCs/>
+          <w:sz w:val="24"/>
+          <w:szCs w:val="24"/>
+        </w:rPr>
+      </w:pPr>
+    </w:p>
+    <w:p>
+      <w:pPr>
+        <w:rPr>
+          <w:bCs/>
+          <w:sz w:val="24"/>
+          <w:szCs w:val="24"/>
+        </w:rPr>
+      </w:pPr>
     </w:p>
     <w:p>
       <w:pPr>

</xml_diff>

<commit_message>
connected the front and back end + started db
</commit_message>
<xml_diff>
--- a/MERN Stack Course.docx
+++ b/MERN Stack Course.docx
@@ -1485,12 +1485,71 @@
     </w:p>
     <w:p>
       <w:pPr>
-        <w:rPr>
-          <w:bCs/>
-          <w:sz w:val="24"/>
-          <w:szCs w:val="24"/>
-        </w:rPr>
-      </w:pPr>
+        <w:pBdr>
+          <w:bottom w:val="single" w:sz="6" w:space="1" w:color="auto"/>
+        </w:pBdr>
+        <w:rPr>
+          <w:bCs/>
+          <w:sz w:val="24"/>
+          <w:szCs w:val="24"/>
+        </w:rPr>
+      </w:pPr>
+    </w:p>
+    <w:p>
+      <w:pPr>
+        <w:rPr>
+          <w:bCs/>
+          <w:sz w:val="24"/>
+          <w:szCs w:val="24"/>
+        </w:rPr>
+      </w:pPr>
+    </w:p>
+    <w:p>
+      <w:pPr>
+        <w:rPr>
+          <w:b/>
+          <w:sz w:val="36"/>
+          <w:szCs w:val="36"/>
+        </w:rPr>
+      </w:pPr>
+      <w:r>
+        <w:rPr>
+          <w:b/>
+          <w:sz w:val="36"/>
+          <w:szCs w:val="36"/>
+        </w:rPr>
+        <w:t>Mongoose notes:</w:t>
+      </w:r>
+    </w:p>
+    <w:p>
+      <w:pPr>
+        <w:rPr>
+          <w:bCs/>
+          <w:sz w:val="24"/>
+          <w:szCs w:val="24"/>
+        </w:rPr>
+      </w:pPr>
+      <w:r>
+        <w:rPr>
+          <w:rFonts w:ascii="Segoe UI" w:hAnsi="Segoe UI" w:cs="Segoe UI"/>
+          <w:color w:val="525960"/>
+          <w:sz w:val="23"/>
+          <w:szCs w:val="23"/>
+          <w:u w:val="single"/>
+          <w:shd w:val="clear" w:color="auto" w:fill="FFFFFF"/>
+        </w:rPr>
+        <w:t>useNewUrlParser, useUnifiedTopology, useFindAndModify, and useCreateIndex</w:t>
+      </w:r>
+      <w:r>
+        <w:rPr>
+          <w:rFonts w:ascii="Segoe UI" w:hAnsi="Segoe UI" w:cs="Segoe UI"/>
+          <w:color w:val="525960"/>
+          <w:sz w:val="23"/>
+          <w:szCs w:val="23"/>
+          <w:shd w:val="clear" w:color="auto" w:fill="FFFFFF"/>
+        </w:rPr>
+        <w:t xml:space="preserve"> are no longer supported options. Mongoose 6 always behaves as if useNewUrlParser, useUnifiedTopology, and useCreateIndex are true, and useFindAndModify is false. Please remove these options from your code.</w:t>
+      </w:r>
     </w:p>
     <w:p>
       <w:pPr>

</xml_diff>

<commit_message>
debugging backend error and adding user registration
</commit_message>
<xml_diff>
--- a/MERN Stack Course.docx
+++ b/MERN Stack Course.docx
@@ -37,6 +37,21 @@
     </w:p>
     <w:p>
       <w:r>
+        <w:t>Bcrypt – used for encrypting the stored passwords</w:t>
+      </w:r>
+    </w:p>
+    <w:p>
+      <w:r>
+        <w:t>Express async handler – handles errors</w:t>
+      </w:r>
+    </w:p>
+    <w:p>
+      <w:r>
+        <w:t>JSON Web token – creates web token for users</w:t>
+      </w:r>
+    </w:p>
+    <w:p>
+      <w:r>
         <w:t>Npm I -g(installs globally)</w:t>
       </w:r>
     </w:p>
@@ -239,6 +254,7 @@
           <w:sz w:val="24"/>
           <w:szCs w:val="24"/>
         </w:rPr>
+        <w:lastRenderedPageBreak/>
         <w:t>-</w:t>
       </w:r>
       <w:r>
@@ -298,7 +314,6 @@
           <w:sz w:val="24"/>
           <w:szCs w:val="24"/>
         </w:rPr>
-        <w:lastRenderedPageBreak/>
         <w:t>-Basically a scalable web server(the heart and brain of our applications; it manages the APIs, connects Front-Back-Database)</w:t>
       </w:r>
     </w:p>
@@ -657,6 +672,7 @@
           <w:sz w:val="24"/>
           <w:szCs w:val="24"/>
         </w:rPr>
+        <w:lastRenderedPageBreak/>
         <w:t>-Part of React.js</w:t>
       </w:r>
     </w:p>
@@ -731,7 +747,6 @@
           <w:szCs w:val="24"/>
           <w:u w:val="single"/>
         </w:rPr>
-        <w:lastRenderedPageBreak/>
         <w:t>npm i react-bootstrap (installs React Bootstrap)</w:t>
       </w:r>
     </w:p>
@@ -1068,7 +1083,6 @@
         </w:rPr>
         <w:t>element</w:t>
       </w:r>
-      <w:proofErr w:type="gramStart"/>
       <w:r>
         <w:rPr>
           <w:rFonts w:ascii="Consolas" w:eastAsia="Times New Roman" w:hAnsi="Consolas" w:cs="Times New Roman"/>
@@ -1091,7 +1105,6 @@
         </w:rPr>
         <w:t>{</w:t>
       </w:r>
-      <w:proofErr w:type="gramEnd"/>
       <w:r>
         <w:rPr>
           <w:rFonts w:ascii="Consolas" w:eastAsia="Times New Roman" w:hAnsi="Consolas" w:cs="Times New Roman"/>
@@ -1103,7 +1116,6 @@
         </w:rPr>
         <w:t>&lt;</w:t>
       </w:r>
-      <w:proofErr w:type="spellStart"/>
       <w:r>
         <w:rPr>
           <w:rFonts w:ascii="Consolas" w:eastAsia="Times New Roman" w:hAnsi="Consolas" w:cs="Times New Roman"/>
@@ -1115,7 +1127,6 @@
         </w:rPr>
         <w:t>LandingPage</w:t>
       </w:r>
-      <w:proofErr w:type="spellEnd"/>
       <w:r>
         <w:rPr>
           <w:rFonts w:ascii="Consolas" w:eastAsia="Times New Roman" w:hAnsi="Consolas" w:cs="Times New Roman"/>
@@ -1282,31 +1293,7 @@
           <w:szCs w:val="21"/>
           <w:lang w:eastAsia="pt-BR"/>
         </w:rPr>
-        <w:t>"/</w:t>
-      </w:r>
-      <w:proofErr w:type="spellStart"/>
-      <w:r>
-        <w:rPr>
-          <w:rFonts w:ascii="Consolas" w:eastAsia="Times New Roman" w:hAnsi="Consolas" w:cs="Times New Roman"/>
-          <w:noProof w:val="0"/>
-          <w:color w:val="CE9178"/>
-          <w:sz w:val="21"/>
-          <w:szCs w:val="21"/>
-          <w:lang w:eastAsia="pt-BR"/>
-        </w:rPr>
-        <w:t>mynotes</w:t>
-      </w:r>
-      <w:proofErr w:type="spellEnd"/>
-      <w:r>
-        <w:rPr>
-          <w:rFonts w:ascii="Consolas" w:eastAsia="Times New Roman" w:hAnsi="Consolas" w:cs="Times New Roman"/>
-          <w:noProof w:val="0"/>
-          <w:color w:val="CE9178"/>
-          <w:sz w:val="21"/>
-          <w:szCs w:val="21"/>
-          <w:lang w:eastAsia="pt-BR"/>
-        </w:rPr>
-        <w:t>"</w:t>
+        <w:t>"/mynotes"</w:t>
       </w:r>
       <w:r>
         <w:rPr>
@@ -1330,7 +1317,6 @@
         </w:rPr>
         <w:t>element</w:t>
       </w:r>
-      <w:proofErr w:type="gramStart"/>
       <w:r>
         <w:rPr>
           <w:rFonts w:ascii="Consolas" w:eastAsia="Times New Roman" w:hAnsi="Consolas" w:cs="Times New Roman"/>
@@ -1353,7 +1339,6 @@
         </w:rPr>
         <w:t>{</w:t>
       </w:r>
-      <w:proofErr w:type="gramEnd"/>
       <w:r>
         <w:rPr>
           <w:rFonts w:ascii="Consolas" w:eastAsia="Times New Roman" w:hAnsi="Consolas" w:cs="Times New Roman"/>
@@ -1365,7 +1350,6 @@
         </w:rPr>
         <w:t>&lt;</w:t>
       </w:r>
-      <w:proofErr w:type="spellStart"/>
       <w:r>
         <w:rPr>
           <w:rFonts w:ascii="Consolas" w:eastAsia="Times New Roman" w:hAnsi="Consolas" w:cs="Times New Roman"/>
@@ -1377,7 +1361,6 @@
         </w:rPr>
         <w:t>MyNotes</w:t>
       </w:r>
-      <w:proofErr w:type="spellEnd"/>
       <w:r>
         <w:rPr>
           <w:rFonts w:ascii="Consolas" w:eastAsia="Times New Roman" w:hAnsi="Consolas" w:cs="Times New Roman"/>
@@ -1444,7 +1427,7 @@
           <w:color w:val="D4D4D4"/>
           <w:sz w:val="21"/>
           <w:szCs w:val="21"/>
-          <w:lang w:val="pt-BR" w:eastAsia="pt-BR"/>
+          <w:lang w:eastAsia="pt-BR"/>
         </w:rPr>
       </w:pPr>
       <w:r>
@@ -1454,11 +1437,10 @@
           <w:color w:val="808080"/>
           <w:sz w:val="21"/>
           <w:szCs w:val="21"/>
-          <w:lang w:val="pt-BR" w:eastAsia="pt-BR"/>
+          <w:lang w:eastAsia="pt-BR"/>
         </w:rPr>
         <w:t>&lt;/</w:t>
       </w:r>
-      <w:proofErr w:type="spellStart"/>
       <w:r>
         <w:rPr>
           <w:rFonts w:ascii="Consolas" w:eastAsia="Times New Roman" w:hAnsi="Consolas" w:cs="Times New Roman"/>
@@ -1466,11 +1448,10 @@
           <w:color w:val="4EC9B0"/>
           <w:sz w:val="21"/>
           <w:szCs w:val="21"/>
-          <w:lang w:val="pt-BR" w:eastAsia="pt-BR"/>
+          <w:lang w:eastAsia="pt-BR"/>
         </w:rPr>
         <w:t>Routes</w:t>
       </w:r>
-      <w:proofErr w:type="spellEnd"/>
       <w:r>
         <w:rPr>
           <w:rFonts w:ascii="Consolas" w:eastAsia="Times New Roman" w:hAnsi="Consolas" w:cs="Times New Roman"/>
@@ -1478,7 +1459,7 @@
           <w:color w:val="808080"/>
           <w:sz w:val="21"/>
           <w:szCs w:val="21"/>
-          <w:lang w:val="pt-BR" w:eastAsia="pt-BR"/>
+          <w:lang w:eastAsia="pt-BR"/>
         </w:rPr>
         <w:t>&gt;</w:t>
       </w:r>

</xml_diff>

<commit_message>
breaking change on webpack 5
</commit_message>
<xml_diff>
--- a/MERN Stack Course.docx
+++ b/MERN Stack Course.docx
@@ -1534,21 +1534,86 @@
     </w:p>
     <w:p>
       <w:pPr>
-        <w:rPr>
-          <w:bCs/>
-          <w:sz w:val="24"/>
-          <w:szCs w:val="24"/>
-        </w:rPr>
-      </w:pPr>
-    </w:p>
-    <w:p>
-      <w:pPr>
-        <w:rPr>
-          <w:bCs/>
-          <w:sz w:val="24"/>
-          <w:szCs w:val="24"/>
-        </w:rPr>
-      </w:pPr>
+        <w:pBdr>
+          <w:bottom w:val="single" w:sz="6" w:space="1" w:color="auto"/>
+        </w:pBdr>
+        <w:rPr>
+          <w:bCs/>
+          <w:sz w:val="24"/>
+          <w:szCs w:val="24"/>
+        </w:rPr>
+      </w:pPr>
+    </w:p>
+    <w:p>
+      <w:pPr>
+        <w:rPr>
+          <w:b/>
+          <w:sz w:val="32"/>
+          <w:szCs w:val="32"/>
+        </w:rPr>
+      </w:pPr>
+      <w:r>
+        <w:rPr>
+          <w:b/>
+          <w:sz w:val="32"/>
+          <w:szCs w:val="32"/>
+        </w:rPr>
+        <w:t>Middleware:</w:t>
+      </w:r>
+    </w:p>
+    <w:p>
+      <w:pPr>
+        <w:pBdr>
+          <w:bottom w:val="single" w:sz="6" w:space="1" w:color="auto"/>
+        </w:pBdr>
+        <w:rPr>
+          <w:bCs/>
+          <w:sz w:val="24"/>
+          <w:szCs w:val="24"/>
+        </w:rPr>
+      </w:pPr>
+      <w:r>
+        <w:rPr>
+          <w:bCs/>
+          <w:sz w:val="24"/>
+          <w:szCs w:val="24"/>
+        </w:rPr>
+        <w:t>When using Middleware, always make sure to end with res.end(); when that middleware makes any changes in the page.</w:t>
+      </w:r>
+    </w:p>
+    <w:p>
+      <w:pPr>
+        <w:rPr>
+          <w:b/>
+          <w:sz w:val="32"/>
+          <w:szCs w:val="32"/>
+        </w:rPr>
+      </w:pPr>
+      <w:r>
+        <w:rPr>
+          <w:b/>
+          <w:sz w:val="32"/>
+          <w:szCs w:val="32"/>
+        </w:rPr>
+        <w:t>JWT (json web token):</w:t>
+      </w:r>
+    </w:p>
+    <w:p>
+      <w:pPr>
+        <w:rPr>
+          <w:bCs/>
+          <w:sz w:val="24"/>
+          <w:szCs w:val="24"/>
+        </w:rPr>
+      </w:pPr>
+      <w:r>
+        <w:rPr>
+          <w:bCs/>
+          <w:sz w:val="24"/>
+          <w:szCs w:val="24"/>
+        </w:rPr>
+        <w:t>Authenticates and certifies the user identity, then sends it to the client.</w:t>
+      </w:r>
     </w:p>
     <w:sectPr>
       <w:pgSz w:w="11906" w:h="16838"/>

</xml_diff>